<commit_message>
for Marcel; replaced conclusion, added background
</commit_message>
<xml_diff>
--- a/marcel_responses.docx
+++ b/marcel_responses.docx
@@ -64,14 +64,7 @@
     <w:p>
       <w:pPr>
         <w:pStyle w:val="Normal"/>
-        <w:rPr>
-          <w:rFonts w:ascii="Bitstream Vera Sans" w:hAnsi="Bitstream Vera Sans"/>
-          <w:b/>
-          <w:b/>
-          <w:bCs/>
-          <w:sz w:val="24"/>
-          <w:szCs w:val="24"/>
-        </w:rPr>
+        <w:rPr/>
       </w:pPr>
       <w:r>
         <w:rPr>
@@ -81,7 +74,55 @@
           <w:sz w:val="24"/>
           <w:szCs w:val="24"/>
         </w:rPr>
-        <w:t>Perhaps we could meet in person, and I could pitch different solutions until you’re happy with how it reads? There aren’t too many, so I don’t think it will take long.</w:t>
+        <w:t>The major changes are as follows :</w:t>
+      </w:r>
+    </w:p>
+    <w:p>
+      <w:pPr>
+        <w:pStyle w:val="Normal"/>
+        <w:rPr/>
+      </w:pPr>
+      <w:r>
+        <w:rPr>
+          <w:rFonts w:cs="Calibri" w:ascii="Bitstream Vera Sans" w:hAnsi="Bitstream Vera Sans" w:cstheme="minorHAnsi"/>
+          <w:b/>
+          <w:bCs/>
+          <w:sz w:val="24"/>
+          <w:szCs w:val="24"/>
+        </w:rPr>
+        <w:t>[1] I scrapped the conclusion and wrote a new one.</w:t>
+      </w:r>
+    </w:p>
+    <w:p>
+      <w:pPr>
+        <w:pStyle w:val="Normal"/>
+        <w:rPr/>
+      </w:pPr>
+      <w:r>
+        <w:rPr>
+          <w:rFonts w:cs="Calibri" w:ascii="Bitstream Vera Sans" w:hAnsi="Bitstream Vera Sans" w:cstheme="minorHAnsi"/>
+          <w:b/>
+          <w:bCs/>
+          <w:sz w:val="24"/>
+          <w:szCs w:val="24"/>
+        </w:rPr>
+        <w:t>[2] I collected the discussion of methods that don’t really work for this application (phylogenetic signal and cospeciation tests by permutation) into a new section called Background, which I place just after the Introduction. To this, I added a new subsection introducing previous work on the graph theory approach to tree topology and explaining how I build on it.</w:t>
+      </w:r>
+    </w:p>
+    <w:p>
+      <w:pPr>
+        <w:pStyle w:val="Normal"/>
+        <w:rPr/>
+      </w:pPr>
+      <w:r>
+        <w:rPr>
+          <w:rFonts w:cs="Calibri" w:ascii="Bitstream Vera Sans" w:hAnsi="Bitstream Vera Sans" w:cstheme="minorHAnsi"/>
+          <w:b/>
+          <w:bCs/>
+          <w:sz w:val="24"/>
+          <w:szCs w:val="24"/>
+        </w:rPr>
+        <w:t xml:space="preserve">The organization is still not so great, but this chapter is going to be taken apart into two or three papers for publication. I would have saved myself a lot of trouble if I’d written it that way to being with. I can’t tell you why I thought this would be easier.  </w:t>
       </w:r>
     </w:p>
     <w:p>
@@ -2229,24 +2270,51 @@
       <w:pPr>
         <w:pStyle w:val="Normal"/>
         <w:spacing w:lineRule="auto" w:line="240" w:before="0" w:after="0"/>
-        <w:rPr>
-          <w:rFonts w:ascii="Bitstream Vera Sans" w:hAnsi="Bitstream Vera Sans" w:cs="CMR12"/>
-          <w:b/>
-          <w:b/>
-          <w:bCs/>
-          <w:sz w:val="24"/>
-          <w:szCs w:val="24"/>
-        </w:rPr>
-      </w:pPr>
-      <w:r>
-        <w:rPr>
-          <w:rFonts w:cs="CMR12" w:ascii="Bitstream Vera Sans" w:hAnsi="Bitstream Vera Sans"/>
-          <w:b/>
-          <w:bCs/>
-          <w:sz w:val="24"/>
-          <w:szCs w:val="24"/>
-        </w:rPr>
-        <w:t>Fixed. Sorry about that – originally, the chapters were numbered hierarchically (1.1, 1.2…), but a few people found this annoying.</w:t>
+        <w:rPr/>
+      </w:pPr>
+      <w:r>
+        <w:rPr>
+          <w:rFonts w:cs="CMR12" w:ascii="Bitstream Vera Sans" w:hAnsi="Bitstream Vera Sans"/>
+          <w:b/>
+          <w:bCs/>
+          <w:sz w:val="24"/>
+          <w:szCs w:val="24"/>
+        </w:rPr>
+        <w:t>Fixed.</w:t>
+      </w:r>
+    </w:p>
+    <w:p>
+      <w:pPr>
+        <w:pStyle w:val="Normal"/>
+        <w:spacing w:lineRule="auto" w:line="240" w:before="0" w:after="0"/>
+        <w:rPr>
+          <w:rFonts w:ascii="Bitstream Vera Sans" w:hAnsi="Bitstream Vera Sans" w:cs="CMR12"/>
+          <w:b/>
+          <w:b/>
+          <w:bCs/>
+          <w:sz w:val="24"/>
+          <w:szCs w:val="24"/>
+        </w:rPr>
+      </w:pPr>
+      <w:r>
+        <w:rPr/>
+      </w:r>
+    </w:p>
+    <w:p>
+      <w:pPr>
+        <w:pStyle w:val="Normal"/>
+        <w:spacing w:lineRule="auto" w:line="240" w:before="0" w:after="0"/>
+        <w:rPr/>
+      </w:pPr>
+      <w:r>
+        <w:rPr>
+          <w:rFonts w:cs="CMR12" w:ascii="Bitstream Vera Sans" w:hAnsi="Bitstream Vera Sans"/>
+          <w:b/>
+          <w:bCs/>
+          <w:sz w:val="24"/>
+          <w:szCs w:val="24"/>
+        </w:rPr>
+        <w:t>Sorry about that – originally, the chapters were numbered hierarchically (1.1, 1.2…), but a few people found this annoying.</w:t>
       </w:r>
     </w:p>
     <w:p>
@@ -4819,70 +4887,90 @@
         <w:pStyle w:val="Normal"/>
         <w:spacing w:lineRule="auto" w:line="240" w:before="0" w:after="0"/>
         <w:rPr>
-          <w:rFonts w:ascii="Bitstream Vera Sans" w:hAnsi="Bitstream Vera Sans" w:cs="CMR12"/>
-          <w:b/>
-          <w:b/>
-          <w:bCs/>
-          <w:sz w:val="24"/>
-          <w:szCs w:val="24"/>
-        </w:rPr>
-      </w:pPr>
-      <w:r>
-        <w:rPr>
-          <w:rFonts w:cs="CMR12" w:ascii="Bitstream Vera Sans" w:hAnsi="Bitstream Vera Sans"/>
-          <w:b/>
-          <w:bCs/>
-          <w:sz w:val="24"/>
-          <w:szCs w:val="24"/>
-        </w:rPr>
-        <w:t>** Do you think it would be clearer to explain this as contrasting interrogatives? For example :</w:t>
-      </w:r>
-    </w:p>
-    <w:p>
-      <w:pPr>
-        <w:pStyle w:val="Normal"/>
-        <w:spacing w:lineRule="auto" w:line="240" w:before="0" w:after="0"/>
-        <w:rPr>
-          <w:rFonts w:ascii="Bitstream Vera Sans" w:hAnsi="Bitstream Vera Sans" w:cs="CMR12"/>
-          <w:b/>
-          <w:b/>
-          <w:bCs/>
-          <w:sz w:val="24"/>
-          <w:szCs w:val="24"/>
-        </w:rPr>
-      </w:pPr>
-      <w:r>
-        <w:rPr>
-          <w:rFonts w:cs="CMR12" w:ascii="Bitstream Vera Sans" w:hAnsi="Bitstream Vera Sans"/>
-          <w:b/>
-          <w:bCs/>
-          <w:sz w:val="24"/>
-          <w:szCs w:val="24"/>
-        </w:rPr>
-      </w:r>
-    </w:p>
-    <w:p>
-      <w:pPr>
-        <w:pStyle w:val="Normal"/>
-        <w:spacing w:lineRule="auto" w:line="240" w:before="0" w:after="0"/>
-        <w:rPr>
-          <w:rFonts w:ascii="Bitstream Vera Sans" w:hAnsi="Bitstream Vera Sans" w:cs="CMR12"/>
-          <w:b/>
-          <w:b/>
-          <w:bCs/>
-          <w:sz w:val="24"/>
-          <w:szCs w:val="24"/>
-        </w:rPr>
-      </w:pPr>
-      <w:r>
-        <w:rPr>
-          <w:rFonts w:cs="CMR12" w:ascii="Bitstream Vera Sans" w:hAnsi="Bitstream Vera Sans"/>
-          <w:b/>
-          <w:bCs/>
-          <w:sz w:val="24"/>
-          <w:szCs w:val="24"/>
-        </w:rPr>
-        <w:t xml:space="preserve">Case 1 : </w:t>
+          <w:i w:val="false"/>
+          <w:i w:val="false"/>
+          <w:iCs w:val="false"/>
+        </w:rPr>
+      </w:pPr>
+      <w:r>
+        <w:rPr>
+          <w:rFonts w:cs="CMR12" w:ascii="Bitstream Vera Sans" w:hAnsi="Bitstream Vera Sans"/>
+          <w:b/>
+          <w:bCs/>
+          <w:i w:val="false"/>
+          <w:iCs w:val="false"/>
+          <w:sz w:val="24"/>
+          <w:szCs w:val="24"/>
+        </w:rPr>
+        <w:t>Clarified.</w:t>
+      </w:r>
+    </w:p>
+    <w:p>
+      <w:pPr>
+        <w:pStyle w:val="Normal"/>
+        <w:spacing w:lineRule="auto" w:line="240" w:before="0" w:after="0"/>
+        <w:rPr>
+          <w:rFonts w:ascii="Bitstream Vera Sans" w:hAnsi="Bitstream Vera Sans" w:cs="CMR12"/>
+          <w:sz w:val="24"/>
+          <w:szCs w:val="24"/>
+        </w:rPr>
+      </w:pPr>
+      <w:r>
+        <w:rPr>
+          <w:rFonts w:cs="CMR12" w:ascii="Bitstream Vera Sans" w:hAnsi="Bitstream Vera Sans"/>
+          <w:sz w:val="24"/>
+          <w:szCs w:val="24"/>
+        </w:rPr>
+      </w:r>
+    </w:p>
+    <w:p>
+      <w:pPr>
+        <w:pStyle w:val="Normal"/>
+        <w:spacing w:lineRule="auto" w:line="240" w:before="0" w:after="0"/>
+        <w:rPr>
+          <w:rFonts w:ascii="Bitstream Vera Sans" w:hAnsi="Bitstream Vera Sans"/>
+          <w:sz w:val="24"/>
+          <w:szCs w:val="24"/>
+        </w:rPr>
+      </w:pPr>
+      <w:r>
+        <w:rPr>
+          <w:rFonts w:cs="CMR12" w:ascii="Bitstream Vera Sans" w:hAnsi="Bitstream Vera Sans"/>
+          <w:sz w:val="24"/>
+          <w:szCs w:val="24"/>
+        </w:rPr>
+        <w:t>* The “Results and Discussion” initial section 1.5 before 1.5.1 begins seems more like introductory material or methods. I suggest moving it to an earlier section and giving a clear separate Results section and separate Discussion section. Currently they seem like a crutch for poor organization. Likewise, most of Section 1.5.1 seems like introduction or methods. Material from the literature is presented without relating it in any clear way to your own findings, which seems more like Introduction. Generally this section seems somewhat rambling and unfocused. The first paragraph on page 40 is the first part that reads like results. In section 1.5.2 it is only in the last paragraph that we get any results, and the material before this is introductory (before this the reference to Figure 1.1.3 is used to illustrate how things can be shown but nothing else).</w:t>
+      </w:r>
+    </w:p>
+    <w:p>
+      <w:pPr>
+        <w:pStyle w:val="Normal"/>
+        <w:spacing w:lineRule="auto" w:line="240" w:before="0" w:after="0"/>
+        <w:rPr>
+          <w:rFonts w:cs="CMR12"/>
+        </w:rPr>
+      </w:pPr>
+      <w:r>
+        <w:rPr>
+          <w:rFonts w:cs="CMR12"/>
+        </w:rPr>
+      </w:r>
+    </w:p>
+    <w:p>
+      <w:pPr>
+        <w:pStyle w:val="Normal"/>
+        <w:spacing w:lineRule="auto" w:line="240" w:before="0" w:after="0"/>
+        <w:rPr/>
+      </w:pPr>
+      <w:r>
+        <w:rPr>
+          <w:rFonts w:cs="CMR12" w:ascii="Bitstream Vera Sans" w:hAnsi="Bitstream Vera Sans"/>
+          <w:b/>
+          <w:bCs/>
+          <w:sz w:val="24"/>
+          <w:szCs w:val="24"/>
+        </w:rPr>
+        <w:t xml:space="preserve">** These two sections were originally part of the introduction, but I moved them to </w:t>
       </w:r>
       <w:r>
         <w:rPr>
@@ -4894,152 +4982,6 @@
           <w:sz w:val="24"/>
           <w:szCs w:val="24"/>
         </w:rPr>
-        <w:t>How likely is it that these two interacting groups have coevolved?</w:t>
-      </w:r>
-    </w:p>
-    <w:p>
-      <w:pPr>
-        <w:pStyle w:val="Normal"/>
-        <w:spacing w:lineRule="auto" w:line="240" w:before="0" w:after="0"/>
-        <w:rPr>
-          <w:rFonts w:ascii="Bitstream Vera Sans" w:hAnsi="Bitstream Vera Sans" w:cs="CMR12"/>
-          <w:b/>
-          <w:b/>
-          <w:bCs/>
-          <w:sz w:val="24"/>
-          <w:szCs w:val="24"/>
-        </w:rPr>
-      </w:pPr>
-      <w:r>
-        <w:rPr>
-          <w:rFonts w:cs="CMR12" w:ascii="Bitstream Vera Sans" w:hAnsi="Bitstream Vera Sans"/>
-          <w:b/>
-          <w:bCs/>
-          <w:sz w:val="24"/>
-          <w:szCs w:val="24"/>
-        </w:rPr>
-      </w:r>
-    </w:p>
-    <w:p>
-      <w:pPr>
-        <w:pStyle w:val="Normal"/>
-        <w:spacing w:lineRule="auto" w:line="240" w:before="0" w:after="0"/>
-        <w:rPr>
-          <w:rFonts w:ascii="Bitstream Vera Sans" w:hAnsi="Bitstream Vera Sans" w:cs="CMR12"/>
-          <w:b/>
-          <w:b/>
-          <w:bCs/>
-          <w:sz w:val="24"/>
-          <w:szCs w:val="24"/>
-        </w:rPr>
-      </w:pPr>
-      <w:r>
-        <w:rPr>
-          <w:rFonts w:cs="CMR12" w:ascii="Bitstream Vera Sans" w:hAnsi="Bitstream Vera Sans"/>
-          <w:b/>
-          <w:bCs/>
-          <w:sz w:val="24"/>
-          <w:szCs w:val="24"/>
-        </w:rPr>
-        <w:t xml:space="preserve">Case 2 : </w:t>
-      </w:r>
-      <w:r>
-        <w:rPr>
-          <w:rFonts w:cs="CMR12" w:ascii="Bitstream Vera Sans" w:hAnsi="Bitstream Vera Sans"/>
-          <w:b/>
-          <w:bCs/>
-          <w:i/>
-          <w:iCs/>
-          <w:sz w:val="24"/>
-          <w:szCs w:val="24"/>
-        </w:rPr>
-        <w:t>Given that these two interacting groups have coevolved, what is the most likely sequence of events?</w:t>
-      </w:r>
-    </w:p>
-    <w:p>
-      <w:pPr>
-        <w:pStyle w:val="Normal"/>
-        <w:spacing w:lineRule="auto" w:line="240" w:before="0" w:after="0"/>
-        <w:rPr>
-          <w:rFonts w:ascii="Bitstream Vera Sans" w:hAnsi="Bitstream Vera Sans" w:cs="CMR12"/>
-          <w:sz w:val="24"/>
-          <w:szCs w:val="24"/>
-        </w:rPr>
-      </w:pPr>
-      <w:r>
-        <w:rPr>
-          <w:rFonts w:cs="CMR12" w:ascii="Bitstream Vera Sans" w:hAnsi="Bitstream Vera Sans"/>
-          <w:sz w:val="24"/>
-          <w:szCs w:val="24"/>
-        </w:rPr>
-      </w:r>
-    </w:p>
-    <w:p>
-      <w:pPr>
-        <w:pStyle w:val="Normal"/>
-        <w:spacing w:lineRule="auto" w:line="240" w:before="0" w:after="0"/>
-        <w:rPr>
-          <w:rFonts w:ascii="Bitstream Vera Sans" w:hAnsi="Bitstream Vera Sans"/>
-          <w:sz w:val="24"/>
-          <w:szCs w:val="24"/>
-        </w:rPr>
-      </w:pPr>
-      <w:r>
-        <w:rPr>
-          <w:rFonts w:cs="CMR12" w:ascii="Bitstream Vera Sans" w:hAnsi="Bitstream Vera Sans"/>
-          <w:sz w:val="24"/>
-          <w:szCs w:val="24"/>
-        </w:rPr>
-        <w:t>* The “Results and Discussion” initial section 1.5 before 1.5.1 begins seems more like introductory material or methods. I suggest moving it to an earlier section and giving a clear separate Results section and separate Discussion section. Currently they seem like a crutch for poor organization. Likewise, most of Section 1.5.1 seems like introduction or methods. Material from the literature is presented without relating it in any clear way to your own findings, which seems more like Introduction. Generally this section seems somewhat rambling and unfocused. The first paragraph on page 40 is the first part that reads like results. In section 1.5.2 it is only in the last paragraph that we get any results, and the material before this is introductory (before this the reference to Figure 1.1.3 is used to illustrate how things can be shown but nothing else).</w:t>
-      </w:r>
-    </w:p>
-    <w:p>
-      <w:pPr>
-        <w:pStyle w:val="Normal"/>
-        <w:spacing w:lineRule="auto" w:line="240" w:before="0" w:after="0"/>
-        <w:rPr>
-          <w:rFonts w:cs="CMR12"/>
-        </w:rPr>
-      </w:pPr>
-      <w:r>
-        <w:rPr>
-          <w:rFonts w:cs="CMR12"/>
-        </w:rPr>
-      </w:r>
-    </w:p>
-    <w:p>
-      <w:pPr>
-        <w:pStyle w:val="Normal"/>
-        <w:spacing w:lineRule="auto" w:line="240" w:before="0" w:after="0"/>
-        <w:rPr>
-          <w:rFonts w:ascii="Bitstream Vera Sans" w:hAnsi="Bitstream Vera Sans"/>
-          <w:b/>
-          <w:b/>
-          <w:bCs/>
-          <w:sz w:val="24"/>
-          <w:szCs w:val="24"/>
-        </w:rPr>
-      </w:pPr>
-      <w:r>
-        <w:rPr>
-          <w:rFonts w:cs="CMR12" w:ascii="Bitstream Vera Sans" w:hAnsi="Bitstream Vera Sans"/>
-          <w:b/>
-          <w:bCs/>
-          <w:sz w:val="24"/>
-          <w:szCs w:val="24"/>
-        </w:rPr>
-        <w:t xml:space="preserve">** These two sections were originally part of the introduction, but I moved them to </w:t>
-      </w:r>
-      <w:r>
-        <w:rPr>
-          <w:rFonts w:cs="CMR12" w:ascii="Bitstream Vera Sans" w:hAnsi="Bitstream Vera Sans"/>
-          <w:b/>
-          <w:bCs/>
-          <w:i/>
-          <w:iCs/>
-          <w:sz w:val="24"/>
-          <w:szCs w:val="24"/>
-        </w:rPr>
         <w:t>Discussion &amp; Results</w:t>
       </w:r>
       <w:r>
@@ -5052,7 +4994,19 @@
           <w:sz w:val="24"/>
           <w:szCs w:val="24"/>
         </w:rPr>
-        <w:t xml:space="preserve"> after receiving feedback that they distracted from setting up the conceptual purpose of the research (I tend to agree). They don’t really fit where they are either, nor any other place I’ve tried.</w:t>
+        <w:t xml:space="preserve"> after receiving feedback that they distracted from setting up the conceptual purpose of the research (I tend to agree). They don’t really fit </w:t>
+      </w:r>
+      <w:r>
+        <w:rPr>
+          <w:rFonts w:cs="CMR12" w:ascii="Bitstream Vera Sans" w:hAnsi="Bitstream Vera Sans"/>
+          <w:b/>
+          <w:bCs/>
+          <w:i w:val="false"/>
+          <w:iCs w:val="false"/>
+          <w:sz w:val="24"/>
+          <w:szCs w:val="24"/>
+        </w:rPr>
+        <w:t>in D&amp;R either.</w:t>
       </w:r>
     </w:p>
     <w:p>
@@ -5078,14 +5032,7 @@
       <w:pPr>
         <w:pStyle w:val="Normal"/>
         <w:spacing w:lineRule="auto" w:line="240" w:before="0" w:after="0"/>
-        <w:rPr>
-          <w:rFonts w:ascii="Bitstream Vera Sans" w:hAnsi="Bitstream Vera Sans"/>
-          <w:b/>
-          <w:b/>
-          <w:bCs/>
-          <w:sz w:val="24"/>
-          <w:szCs w:val="24"/>
-        </w:rPr>
+        <w:rPr/>
       </w:pPr>
       <w:r>
         <w:rPr>
@@ -5097,25 +5044,337 @@
           <w:sz w:val="24"/>
           <w:szCs w:val="24"/>
         </w:rPr>
-        <w:t>If this was a manuscript, I would cut this entire section, and a few others of a similar nature. It’s basically a review of things that did not work, and why they did not work. I plan to write them up separately, perhaps as a review or mini-review, or even a blog post. The normal structure of a research paper lacks a customary place to explain the false starts, blind alleys and methodological constraints, though I think this kind of thing is very valuable to the community. I wanted to put it somewhere in my dissertation in case it ends up on the chopping block later, but… ack. It’s awkward.</w:t>
-      </w:r>
-    </w:p>
-    <w:p>
-      <w:pPr>
-        <w:pStyle w:val="Normal"/>
-        <w:spacing w:lineRule="auto" w:line="240" w:before="0" w:after="0"/>
-        <w:rPr>
-          <w:rFonts w:cs="CMR12"/>
-          <w:i w:val="false"/>
+        <w:t xml:space="preserve">I have moved them to a new section called </w:t>
+      </w:r>
+      <w:r>
+        <w:rPr>
+          <w:rFonts w:cs="CMR12" w:ascii="Bitstream Vera Sans" w:hAnsi="Bitstream Vera Sans"/>
+          <w:b/>
+          <w:bCs/>
+          <w:i/>
+          <w:iCs/>
+          <w:sz w:val="24"/>
+          <w:szCs w:val="24"/>
+        </w:rPr>
+        <w:t>Background</w:t>
+      </w:r>
+      <w:r>
+        <w:rPr>
+          <w:rFonts w:cs="CMR12" w:ascii="Bitstream Vera Sans" w:hAnsi="Bitstream Vera Sans"/>
+          <w:b/>
+          <w:bCs/>
           <w:i w:val="false"/>
           <w:iCs w:val="false"/>
-        </w:rPr>
-      </w:pPr>
-      <w:r>
-        <w:rPr>
-          <w:rFonts w:cs="CMR12"/>
+          <w:sz w:val="24"/>
+          <w:szCs w:val="24"/>
+        </w:rPr>
+        <w:t xml:space="preserve">, which I have placed immediately after the introduction. I have also added a new subsection to </w:t>
+      </w:r>
+      <w:r>
+        <w:rPr>
+          <w:rFonts w:cs="CMR12" w:ascii="Bitstream Vera Sans" w:hAnsi="Bitstream Vera Sans"/>
+          <w:b/>
+          <w:bCs/>
+          <w:i/>
+          <w:iCs/>
+          <w:sz w:val="24"/>
+          <w:szCs w:val="24"/>
+        </w:rPr>
+        <w:t>Background</w:t>
+      </w:r>
+      <w:r>
+        <w:rPr>
+          <w:rFonts w:cs="CMR12" w:ascii="Bitstream Vera Sans" w:hAnsi="Bitstream Vera Sans"/>
+          <w:b/>
+          <w:bCs/>
           <w:i w:val="false"/>
           <w:iCs w:val="false"/>
+          <w:sz w:val="24"/>
+          <w:szCs w:val="24"/>
+        </w:rPr>
+        <w:t xml:space="preserve"> introducing the previous work on using graph theory to examine tree topology, and explaining how I build on it.</w:t>
+      </w:r>
+    </w:p>
+    <w:p>
+      <w:pPr>
+        <w:pStyle w:val="Normal"/>
+        <w:spacing w:lineRule="auto" w:line="240" w:before="0" w:after="0"/>
+        <w:rPr>
+          <w:rFonts w:ascii="Bitstream Vera Sans" w:hAnsi="Bitstream Vera Sans" w:cs="CMR12"/>
+          <w:sz w:val="24"/>
+          <w:szCs w:val="24"/>
+        </w:rPr>
+      </w:pPr>
+      <w:r>
+        <w:rPr>
+          <w:rFonts w:cs="CMR12" w:ascii="Bitstream Vera Sans" w:hAnsi="Bitstream Vera Sans"/>
+          <w:sz w:val="24"/>
+          <w:szCs w:val="24"/>
+        </w:rPr>
+      </w:r>
+    </w:p>
+    <w:p>
+      <w:pPr>
+        <w:pStyle w:val="Normal"/>
+        <w:spacing w:lineRule="auto" w:line="240" w:before="0" w:after="0"/>
+        <w:rPr>
+          <w:rFonts w:ascii="CMR12" w:hAnsi="CMR12" w:cs="CMR12"/>
+          <w:sz w:val="24"/>
+          <w:szCs w:val="24"/>
+        </w:rPr>
+      </w:pPr>
+      <w:r>
+        <w:rPr>
+          <w:rFonts w:cs="CMR12" w:ascii="Bitstream Vera Sans" w:hAnsi="Bitstream Vera Sans"/>
+          <w:sz w:val="24"/>
+          <w:szCs w:val="24"/>
+        </w:rPr>
+        <w:t xml:space="preserve">Page 36. The two parts of this sentence are disconnected and the intent is not clear: “Unfortunately, trait-based models do not account for interactions </w:t>
+      </w:r>
+      <w:r>
+        <w:rPr>
+          <w:rFonts w:cs="CMTI12" w:ascii="Bitstream Vera Sans" w:hAnsi="Bitstream Vera Sans"/>
+          <w:sz w:val="24"/>
+          <w:szCs w:val="24"/>
+        </w:rPr>
+        <w:t xml:space="preserve">among </w:t>
+      </w:r>
+      <w:r>
+        <w:rPr>
+          <w:rFonts w:cs="CMR12" w:ascii="Bitstream Vera Sans" w:hAnsi="Bitstream Vera Sans"/>
+          <w:sz w:val="24"/>
+          <w:szCs w:val="24"/>
+        </w:rPr>
+        <w:t>traits, or a way to account for traits that have their own evolutionary model (i.e., traits that are themselves organisms).”</w:t>
+      </w:r>
+    </w:p>
+    <w:p>
+      <w:pPr>
+        <w:pStyle w:val="Normal"/>
+        <w:spacing w:lineRule="auto" w:line="240" w:before="0" w:after="0"/>
+        <w:rPr>
+          <w:rFonts w:ascii="Bitstream Vera Sans" w:hAnsi="Bitstream Vera Sans" w:cs="CMR12"/>
+          <w:sz w:val="24"/>
+          <w:szCs w:val="24"/>
+        </w:rPr>
+      </w:pPr>
+      <w:r>
+        <w:rPr>
+          <w:rFonts w:cs="CMR12" w:ascii="Bitstream Vera Sans" w:hAnsi="Bitstream Vera Sans"/>
+          <w:sz w:val="24"/>
+          <w:szCs w:val="24"/>
+        </w:rPr>
+      </w:r>
+    </w:p>
+    <w:p>
+      <w:pPr>
+        <w:pStyle w:val="Normal"/>
+        <w:spacing w:lineRule="auto" w:line="240" w:before="0" w:after="0"/>
+        <w:rPr>
+          <w:rFonts w:ascii="Bitstream Vera Sans" w:hAnsi="Bitstream Vera Sans" w:cs="CMR12"/>
+          <w:sz w:val="24"/>
+          <w:szCs w:val="24"/>
+        </w:rPr>
+      </w:pPr>
+      <w:r>
+        <w:rPr>
+          <w:rFonts w:cs="CMR12" w:ascii="Bitstream Vera Sans" w:hAnsi="Bitstream Vera Sans"/>
+          <w:b/>
+          <w:bCs/>
+          <w:sz w:val="24"/>
+          <w:szCs w:val="24"/>
+        </w:rPr>
+        <w:t xml:space="preserve">** This is another concept that I’ve struggled to articulate. Tests for phylogenetic signal are aimed at “conventional” traits, like presence or absence of spots, or the ability to synthesize one’s own tryptophan. These kinds of traits don’t exist independently of the organism that has them, and because of that, they don’t have an ecological or evolutionary history outside the context of their host organism. Mathematically, they could be treated as orthogonal. There are counterexamples, as always; a tail color trait, for example, could be said to “interact” with the trait of presence of absence of a tail. But for the most part, traits do not “interact” outside the context of their host’s phenotype. </w:t>
+      </w:r>
+    </w:p>
+    <w:p>
+      <w:pPr>
+        <w:pStyle w:val="Normal"/>
+        <w:spacing w:lineRule="auto" w:line="240" w:before="0" w:after="0"/>
+        <w:rPr>
+          <w:rFonts w:ascii="Bitstream Vera Sans" w:hAnsi="Bitstream Vera Sans" w:cs="CMR12"/>
+          <w:b/>
+          <w:b/>
+          <w:bCs/>
+          <w:sz w:val="24"/>
+          <w:szCs w:val="24"/>
+        </w:rPr>
+      </w:pPr>
+      <w:r>
+        <w:rPr>
+          <w:rFonts w:cs="CMR12" w:ascii="Bitstream Vera Sans" w:hAnsi="Bitstream Vera Sans"/>
+          <w:b/>
+          <w:bCs/>
+          <w:sz w:val="24"/>
+          <w:szCs w:val="24"/>
+        </w:rPr>
+      </w:r>
+    </w:p>
+    <w:p>
+      <w:pPr>
+        <w:pStyle w:val="Normal"/>
+        <w:spacing w:lineRule="auto" w:line="240" w:before="0" w:after="0"/>
+        <w:rPr>
+          <w:rFonts w:ascii="Bitstream Vera Sans" w:hAnsi="Bitstream Vera Sans" w:cs="CMR12"/>
+          <w:b/>
+          <w:b/>
+          <w:bCs/>
+          <w:sz w:val="24"/>
+          <w:szCs w:val="24"/>
+        </w:rPr>
+      </w:pPr>
+      <w:r>
+        <w:rPr>
+          <w:rFonts w:cs="CMR12" w:ascii="Bitstream Vera Sans" w:hAnsi="Bitstream Vera Sans"/>
+          <w:b/>
+          <w:bCs/>
+          <w:sz w:val="24"/>
+          <w:szCs w:val="24"/>
+        </w:rPr>
+        <w:t>Microbes are organisms unto themselves, but in the context of their relationship with a host organism, you can treat them as traits of the host. Conceptually, this works just fine as long as you only have one species of microbe. Once you have more than one microbe, the traits violate the assumption of orthogonality found in models of phylogenetic signal. Microbe A and Microbe B have a relationship with one another which can be expressed in their relative positions in the tree of life.</w:t>
+      </w:r>
+    </w:p>
+    <w:p>
+      <w:pPr>
+        <w:pStyle w:val="Normal"/>
+        <w:spacing w:lineRule="auto" w:line="240" w:before="0" w:after="0"/>
+        <w:rPr>
+          <w:rFonts w:ascii="Bitstream Vera Sans" w:hAnsi="Bitstream Vera Sans" w:cs="CMR12"/>
+          <w:b/>
+          <w:b/>
+          <w:bCs/>
+          <w:sz w:val="24"/>
+          <w:szCs w:val="24"/>
+        </w:rPr>
+      </w:pPr>
+      <w:r>
+        <w:rPr>
+          <w:rFonts w:cs="CMR12" w:ascii="Bitstream Vera Sans" w:hAnsi="Bitstream Vera Sans"/>
+          <w:b/>
+          <w:bCs/>
+          <w:sz w:val="24"/>
+          <w:szCs w:val="24"/>
+        </w:rPr>
+      </w:r>
+    </w:p>
+    <w:p>
+      <w:pPr>
+        <w:pStyle w:val="Normal"/>
+        <w:spacing w:lineRule="auto" w:line="240" w:before="0" w:after="0"/>
+        <w:rPr>
+          <w:rFonts w:ascii="Bitstream Vera Sans" w:hAnsi="Bitstream Vera Sans" w:cs="CMR12"/>
+          <w:b/>
+          <w:b/>
+          <w:bCs/>
+          <w:sz w:val="24"/>
+          <w:szCs w:val="24"/>
+        </w:rPr>
+      </w:pPr>
+      <w:r>
+        <w:rPr>
+          <w:rFonts w:cs="CMR12" w:ascii="Bitstream Vera Sans" w:hAnsi="Bitstream Vera Sans"/>
+          <w:b/>
+          <w:bCs/>
+          <w:sz w:val="24"/>
+          <w:szCs w:val="24"/>
+        </w:rPr>
+        <w:t>This is a problem because all tests for phylogenetic signal are correlation tests of some kind, and the non-independence of supposedly independent variables plays havoc on interpretation. This is not necessarily a fatal problem, but I decided I didn’t want to go down the path of inventing a new measure of phylogenetic signal (I have some half-baked attempts that I’d prefer never saw the light of day).</w:t>
+      </w:r>
+    </w:p>
+    <w:p>
+      <w:pPr>
+        <w:pStyle w:val="Normal"/>
+        <w:spacing w:lineRule="auto" w:line="240" w:before="0" w:after="0"/>
+        <w:rPr>
+          <w:rFonts w:ascii="Bitstream Vera Sans" w:hAnsi="Bitstream Vera Sans" w:cs="CMR12"/>
+          <w:sz w:val="24"/>
+          <w:szCs w:val="24"/>
+        </w:rPr>
+      </w:pPr>
+      <w:r>
+        <w:rPr>
+          <w:rFonts w:cs="CMR12" w:ascii="Bitstream Vera Sans" w:hAnsi="Bitstream Vera Sans"/>
+          <w:sz w:val="24"/>
+          <w:szCs w:val="24"/>
+        </w:rPr>
+      </w:r>
+    </w:p>
+    <w:p>
+      <w:pPr>
+        <w:pStyle w:val="Normal"/>
+        <w:spacing w:lineRule="auto" w:line="240" w:before="0" w:after="0"/>
+        <w:rPr>
+          <w:rFonts w:ascii="CMR12" w:hAnsi="CMR12" w:cs="CMR12"/>
+          <w:sz w:val="24"/>
+          <w:szCs w:val="24"/>
+        </w:rPr>
+      </w:pPr>
+      <w:r>
+        <w:rPr>
+          <w:rFonts w:cs="CMR12" w:ascii="Bitstream Vera Sans" w:hAnsi="Bitstream Vera Sans"/>
+          <w:sz w:val="24"/>
+          <w:szCs w:val="24"/>
+        </w:rPr>
+        <w:t>Legend to Figure 1.9. Most of this is discussion and should be in the main text rather than the figure legend.</w:t>
+      </w:r>
+    </w:p>
+    <w:p>
+      <w:pPr>
+        <w:pStyle w:val="Normal"/>
+        <w:spacing w:lineRule="auto" w:line="240" w:before="0" w:after="0"/>
+        <w:rPr>
+          <w:rFonts w:ascii="Bitstream Vera Sans" w:hAnsi="Bitstream Vera Sans" w:cs="CMR12"/>
+          <w:sz w:val="24"/>
+          <w:szCs w:val="24"/>
+        </w:rPr>
+      </w:pPr>
+      <w:r>
+        <w:rPr>
+          <w:rFonts w:cs="CMR12" w:ascii="Bitstream Vera Sans" w:hAnsi="Bitstream Vera Sans"/>
+          <w:sz w:val="24"/>
+          <w:szCs w:val="24"/>
+        </w:rPr>
+      </w:r>
+    </w:p>
+    <w:p>
+      <w:pPr>
+        <w:pStyle w:val="Normal"/>
+        <w:spacing w:lineRule="auto" w:line="240" w:before="0" w:after="0"/>
+        <w:rPr>
+          <w:rFonts w:ascii="Bitstream Vera Sans" w:hAnsi="Bitstream Vera Sans" w:cs="CMR12"/>
+          <w:b/>
+          <w:b/>
+          <w:bCs/>
+          <w:sz w:val="24"/>
+          <w:szCs w:val="24"/>
+        </w:rPr>
+      </w:pPr>
+      <w:r>
+        <w:rPr>
+          <w:rFonts w:cs="CMR12" w:ascii="Bitstream Vera Sans" w:hAnsi="Bitstream Vera Sans"/>
+          <w:b/>
+          <w:bCs/>
+          <w:sz w:val="24"/>
+          <w:szCs w:val="24"/>
+        </w:rPr>
+        <w:t>Done.</w:t>
+      </w:r>
+    </w:p>
+    <w:p>
+      <w:pPr>
+        <w:pStyle w:val="Normal"/>
+        <w:spacing w:lineRule="auto" w:line="240" w:before="0" w:after="0"/>
+        <w:rPr>
+          <w:rFonts w:ascii="Bitstream Vera Sans" w:hAnsi="Bitstream Vera Sans" w:cs="CMR12"/>
+          <w:sz w:val="24"/>
+          <w:szCs w:val="24"/>
+        </w:rPr>
+      </w:pPr>
+      <w:r>
+        <w:rPr>
+          <w:rFonts w:cs="CMR12" w:ascii="Bitstream Vera Sans" w:hAnsi="Bitstream Vera Sans"/>
+          <w:sz w:val="24"/>
+          <w:szCs w:val="24"/>
         </w:rPr>
       </w:r>
     </w:p>
@@ -5125,24 +5384,168 @@
         <w:spacing w:lineRule="auto" w:line="240" w:before="0" w:after="0"/>
         <w:rPr>
           <w:rFonts w:ascii="Bitstream Vera Sans" w:hAnsi="Bitstream Vera Sans"/>
-          <w:b/>
-          <w:b/>
-          <w:bCs/>
-          <w:sz w:val="24"/>
-          <w:szCs w:val="24"/>
-        </w:rPr>
-      </w:pPr>
-      <w:r>
-        <w:rPr>
-          <w:rFonts w:cs="CMR12" w:ascii="Bitstream Vera Sans" w:hAnsi="Bitstream Vera Sans"/>
-          <w:b/>
-          <w:bCs/>
-          <w:i w:val="false"/>
-          <w:iCs w:val="false"/>
-          <w:sz w:val="24"/>
-          <w:szCs w:val="24"/>
-        </w:rPr>
-        <w:t xml:space="preserve">Should I just make a section called </w:t>
+          <w:sz w:val="24"/>
+          <w:szCs w:val="24"/>
+        </w:rPr>
+      </w:pPr>
+      <w:r>
+        <w:rPr>
+          <w:rFonts w:cs="CMR12" w:ascii="Bitstream Vera Sans" w:hAnsi="Bitstream Vera Sans"/>
+          <w:sz w:val="24"/>
+          <w:szCs w:val="24"/>
+        </w:rPr>
+        <w:t xml:space="preserve">Page 38. Correct “Fist of all.” Then the following sentence needs fixing: “which is itself inferred from an probabilistic model (an approximate maximum likelihood model, in this case), which is based on nucelotide transitions inferred from from an alignment.” Repeated use of “which” clauses so the meaning is lost, spelling of “nucleotide”, and “from from”. </w:t>
+      </w:r>
+    </w:p>
+    <w:p>
+      <w:pPr>
+        <w:pStyle w:val="Normal"/>
+        <w:spacing w:lineRule="auto" w:line="240" w:before="0" w:after="0"/>
+        <w:rPr>
+          <w:rFonts w:cs="CMR12"/>
+        </w:rPr>
+      </w:pPr>
+      <w:r>
+        <w:rPr>
+          <w:rFonts w:cs="CMR12"/>
+        </w:rPr>
+      </w:r>
+    </w:p>
+    <w:p>
+      <w:pPr>
+        <w:pStyle w:val="Normal"/>
+        <w:spacing w:lineRule="auto" w:line="240" w:before="0" w:after="0"/>
+        <w:rPr>
+          <w:rFonts w:ascii="Bitstream Vera Sans" w:hAnsi="Bitstream Vera Sans"/>
+          <w:b/>
+          <w:b/>
+          <w:bCs/>
+          <w:sz w:val="24"/>
+          <w:szCs w:val="24"/>
+        </w:rPr>
+      </w:pPr>
+      <w:r>
+        <w:rPr>
+          <w:rFonts w:cs="CMR12" w:ascii="Bitstream Vera Sans" w:hAnsi="Bitstream Vera Sans"/>
+          <w:b/>
+          <w:bCs/>
+          <w:sz w:val="24"/>
+          <w:szCs w:val="24"/>
+        </w:rPr>
+        <w:t>Fixed.</w:t>
+      </w:r>
+    </w:p>
+    <w:p>
+      <w:pPr>
+        <w:pStyle w:val="Normal"/>
+        <w:spacing w:lineRule="auto" w:line="240" w:before="0" w:after="0"/>
+        <w:rPr>
+          <w:rFonts w:ascii="Bitstream Vera Sans" w:hAnsi="Bitstream Vera Sans" w:cs="CMR12"/>
+          <w:sz w:val="24"/>
+          <w:szCs w:val="24"/>
+        </w:rPr>
+      </w:pPr>
+      <w:r>
+        <w:rPr>
+          <w:rFonts w:cs="CMR12" w:ascii="Bitstream Vera Sans" w:hAnsi="Bitstream Vera Sans"/>
+          <w:sz w:val="24"/>
+          <w:szCs w:val="24"/>
+        </w:rPr>
+      </w:r>
+    </w:p>
+    <w:p>
+      <w:pPr>
+        <w:pStyle w:val="Normal"/>
+        <w:spacing w:lineRule="auto" w:line="240" w:before="0" w:after="0"/>
+        <w:rPr>
+          <w:rFonts w:ascii="Bitstream Vera Sans" w:hAnsi="Bitstream Vera Sans"/>
+          <w:sz w:val="24"/>
+          <w:szCs w:val="24"/>
+        </w:rPr>
+      </w:pPr>
+      <w:r>
+        <w:rPr>
+          <w:rFonts w:cs="CMR12" w:ascii="Bitstream Vera Sans" w:hAnsi="Bitstream Vera Sans"/>
+          <w:sz w:val="24"/>
+          <w:szCs w:val="24"/>
+        </w:rPr>
+        <w:t>Figure 1.1 there is no scale to compare panels and in the legend “Pierson”.</w:t>
+      </w:r>
+    </w:p>
+    <w:p>
+      <w:pPr>
+        <w:pStyle w:val="Normal"/>
+        <w:spacing w:lineRule="auto" w:line="240" w:before="0" w:after="0"/>
+        <w:rPr>
+          <w:rFonts w:cs="CMR12"/>
+        </w:rPr>
+      </w:pPr>
+      <w:r>
+        <w:rPr>
+          <w:rFonts w:cs="CMR12"/>
+        </w:rPr>
+      </w:r>
+    </w:p>
+    <w:p>
+      <w:pPr>
+        <w:pStyle w:val="Normal"/>
+        <w:spacing w:lineRule="auto" w:line="240" w:before="0" w:after="0"/>
+        <w:rPr>
+          <w:rFonts w:ascii="Bitstream Vera Sans" w:hAnsi="Bitstream Vera Sans"/>
+          <w:b/>
+          <w:b/>
+          <w:bCs/>
+          <w:sz w:val="24"/>
+          <w:szCs w:val="24"/>
+        </w:rPr>
+      </w:pPr>
+      <w:r>
+        <w:rPr>
+          <w:rFonts w:cs="CMR12" w:ascii="Bitstream Vera Sans" w:hAnsi="Bitstream Vera Sans"/>
+          <w:b/>
+          <w:bCs/>
+          <w:sz w:val="24"/>
+          <w:szCs w:val="24"/>
+        </w:rPr>
+        <w:t>Fixed spelling.</w:t>
+      </w:r>
+    </w:p>
+    <w:p>
+      <w:pPr>
+        <w:pStyle w:val="Normal"/>
+        <w:spacing w:lineRule="auto" w:line="240" w:before="0" w:after="0"/>
+        <w:rPr>
+          <w:rFonts w:cs="CMR12"/>
+        </w:rPr>
+      </w:pPr>
+      <w:r>
+        <w:rPr>
+          <w:rFonts w:cs="CMR12"/>
+        </w:rPr>
+      </w:r>
+    </w:p>
+    <w:p>
+      <w:pPr>
+        <w:pStyle w:val="Normal"/>
+        <w:spacing w:lineRule="auto" w:line="240" w:before="0" w:after="0"/>
+        <w:rPr>
+          <w:rFonts w:ascii="Bitstream Vera Sans" w:hAnsi="Bitstream Vera Sans"/>
+          <w:b/>
+          <w:b/>
+          <w:bCs/>
+          <w:sz w:val="24"/>
+          <w:szCs w:val="24"/>
+        </w:rPr>
+      </w:pPr>
+      <w:r>
+        <w:rPr>
+          <w:rFonts w:cs="CMR12" w:ascii="Bitstream Vera Sans" w:hAnsi="Bitstream Vera Sans"/>
+          <w:b/>
+          <w:bCs/>
+          <w:sz w:val="24"/>
+          <w:szCs w:val="24"/>
+        </w:rPr>
+        <w:t xml:space="preserve">The scales are patristic distances, which vary wildly among different cases. This figure is meant to illustrate the the </w:t>
       </w:r>
       <w:r>
         <w:rPr>
@@ -5154,37 +5557,50 @@
           <w:sz w:val="24"/>
           <w:szCs w:val="24"/>
         </w:rPr>
-        <w:t>Things That Didn’t Quite Work</w:t>
-      </w:r>
-      <w:r>
-        <w:rPr>
-          <w:rFonts w:cs="CMR12" w:ascii="Bitstream Vera Sans" w:hAnsi="Bitstream Vera Sans"/>
-          <w:b/>
-          <w:bCs/>
-          <w:i w:val="false"/>
-          <w:iCs w:val="false"/>
-          <w:sz w:val="24"/>
-          <w:szCs w:val="24"/>
-        </w:rPr>
-        <w:t>, or something like that?</w:t>
-      </w:r>
-    </w:p>
-    <w:p>
-      <w:pPr>
-        <w:pStyle w:val="Normal"/>
-        <w:spacing w:lineRule="auto" w:line="240" w:before="0" w:after="0"/>
-        <w:rPr>
-          <w:rFonts w:ascii="Bitstream Vera Sans" w:hAnsi="Bitstream Vera Sans" w:cs="CMR12"/>
-          <w:sz w:val="24"/>
-          <w:szCs w:val="24"/>
-        </w:rPr>
-      </w:pPr>
-      <w:r>
-        <w:rPr>
-          <w:rFonts w:cs="CMR12" w:ascii="Bitstream Vera Sans" w:hAnsi="Bitstream Vera Sans"/>
-          <w:sz w:val="24"/>
-          <w:szCs w:val="24"/>
-        </w:rPr>
+        <w:t>distributions</w:t>
+      </w:r>
+      <w:r>
+        <w:rPr>
+          <w:rFonts w:cs="CMR12" w:ascii="Bitstream Vera Sans" w:hAnsi="Bitstream Vera Sans"/>
+          <w:b/>
+          <w:bCs/>
+          <w:sz w:val="24"/>
+          <w:szCs w:val="24"/>
+        </w:rPr>
+        <w:t xml:space="preserve"> of patristic distances only, so that the reader can examine whether or not the distributions obey the assumptions of the Pearson’s correlation test (they don’t). I modeled the presentation on a couple of different textbook treatments of Anscombe's quartet, illustrating a similar point.</w:t>
+      </w:r>
+    </w:p>
+    <w:p>
+      <w:pPr>
+        <w:pStyle w:val="Normal"/>
+        <w:spacing w:lineRule="auto" w:line="240" w:before="0" w:after="0"/>
+        <w:rPr>
+          <w:rFonts w:ascii="Bitstream Vera Sans" w:hAnsi="Bitstream Vera Sans" w:cs="CMR12"/>
+          <w:sz w:val="24"/>
+          <w:szCs w:val="24"/>
+        </w:rPr>
+      </w:pPr>
+      <w:r>
+        <w:rPr>
+          <w:rFonts w:cs="CMR12" w:ascii="Bitstream Vera Sans" w:hAnsi="Bitstream Vera Sans"/>
+          <w:sz w:val="24"/>
+          <w:szCs w:val="24"/>
+        </w:rPr>
+      </w:r>
+    </w:p>
+    <w:p>
+      <w:pPr>
+        <w:pStyle w:val="Normal"/>
+        <w:spacing w:lineRule="auto" w:line="240" w:before="0" w:after="0"/>
+        <w:rPr/>
+      </w:pPr>
+      <w:r>
+        <w:rPr>
+          <w:rFonts w:cs="CMR12" w:ascii="Bitstream Vera Sans" w:hAnsi="Bitstream Vera Sans"/>
+          <w:sz w:val="24"/>
+          <w:szCs w:val="24"/>
+        </w:rPr>
+        <w:t>* Section 1.6 is largely a philosophical reflection on the findings rather than a summary or logical summation of what can be concluded from your analyses.</w:t>
       </w:r>
     </w:p>
     <w:p>
@@ -5198,487 +5614,28 @@
         </w:rPr>
       </w:pPr>
       <w:r>
-        <w:rPr>
-          <w:rFonts w:cs="CMR12" w:ascii="Bitstream Vera Sans" w:hAnsi="Bitstream Vera Sans"/>
-          <w:sz w:val="24"/>
-          <w:szCs w:val="24"/>
-        </w:rPr>
-        <w:t xml:space="preserve">Page 36. The two parts of this sentence are disconnected and the intent is not clear: “Unfortunately, trait-based models do not account for interactions </w:t>
-      </w:r>
-      <w:r>
-        <w:rPr>
-          <w:rFonts w:cs="CMTI12" w:ascii="Bitstream Vera Sans" w:hAnsi="Bitstream Vera Sans"/>
-          <w:sz w:val="24"/>
-          <w:szCs w:val="24"/>
-        </w:rPr>
-        <w:t xml:space="preserve">among </w:t>
-      </w:r>
-      <w:r>
-        <w:rPr>
-          <w:rFonts w:cs="CMR12" w:ascii="Bitstream Vera Sans" w:hAnsi="Bitstream Vera Sans"/>
-          <w:sz w:val="24"/>
-          <w:szCs w:val="24"/>
-        </w:rPr>
-        <w:t>traits, or a way to account for traits that have their own evolutionary model (i.e., traits that are themselves organisms).”</w:t>
-      </w:r>
-    </w:p>
-    <w:p>
-      <w:pPr>
-        <w:pStyle w:val="Normal"/>
-        <w:spacing w:lineRule="auto" w:line="240" w:before="0" w:after="0"/>
-        <w:rPr>
-          <w:rFonts w:ascii="Bitstream Vera Sans" w:hAnsi="Bitstream Vera Sans" w:cs="CMR12"/>
-          <w:sz w:val="24"/>
-          <w:szCs w:val="24"/>
-        </w:rPr>
-      </w:pPr>
-      <w:r>
-        <w:rPr>
-          <w:rFonts w:cs="CMR12" w:ascii="Bitstream Vera Sans" w:hAnsi="Bitstream Vera Sans"/>
-          <w:sz w:val="24"/>
-          <w:szCs w:val="24"/>
-        </w:rPr>
-      </w:r>
-    </w:p>
-    <w:p>
-      <w:pPr>
-        <w:pStyle w:val="Normal"/>
-        <w:spacing w:lineRule="auto" w:line="240" w:before="0" w:after="0"/>
-        <w:rPr>
-          <w:rFonts w:ascii="Bitstream Vera Sans" w:hAnsi="Bitstream Vera Sans" w:cs="CMR12"/>
-          <w:sz w:val="24"/>
-          <w:szCs w:val="24"/>
-        </w:rPr>
-      </w:pPr>
-      <w:r>
-        <w:rPr>
-          <w:rFonts w:cs="CMR12" w:ascii="Bitstream Vera Sans" w:hAnsi="Bitstream Vera Sans"/>
-          <w:b/>
-          <w:bCs/>
-          <w:sz w:val="24"/>
-          <w:szCs w:val="24"/>
-        </w:rPr>
-        <w:t xml:space="preserve">** This is another concept that I’ve struggled to articulate. Tests for phylogenetic signal are aimed at “conventional” traits, like presence or absence of spots, or the ability to synthesize one’s own tryptophan. These kinds of traits don’t exist independently of the organism that has them, and because of that, they don’t have an ecological or evolutionary history outside the context of their host organism. Mathematically, they could be treated as orthogonal. There are counterexamples, as always; a tail color trait, for example, could be said to “interact” with the trait of presence of absence of a tail. But for the most part, traits do not “interact” outside the context of their host’s phenotype. </w:t>
-      </w:r>
-    </w:p>
-    <w:p>
-      <w:pPr>
-        <w:pStyle w:val="Normal"/>
-        <w:spacing w:lineRule="auto" w:line="240" w:before="0" w:after="0"/>
-        <w:rPr>
-          <w:rFonts w:ascii="Bitstream Vera Sans" w:hAnsi="Bitstream Vera Sans" w:cs="CMR12"/>
-          <w:b/>
-          <w:b/>
-          <w:bCs/>
-          <w:sz w:val="24"/>
-          <w:szCs w:val="24"/>
-        </w:rPr>
-      </w:pPr>
-      <w:r>
-        <w:rPr>
-          <w:rFonts w:cs="CMR12" w:ascii="Bitstream Vera Sans" w:hAnsi="Bitstream Vera Sans"/>
-          <w:b/>
-          <w:bCs/>
-          <w:sz w:val="24"/>
-          <w:szCs w:val="24"/>
-        </w:rPr>
-      </w:r>
-    </w:p>
-    <w:p>
-      <w:pPr>
-        <w:pStyle w:val="Normal"/>
-        <w:spacing w:lineRule="auto" w:line="240" w:before="0" w:after="0"/>
-        <w:rPr>
-          <w:rFonts w:ascii="Bitstream Vera Sans" w:hAnsi="Bitstream Vera Sans" w:cs="CMR12"/>
-          <w:b/>
-          <w:b/>
-          <w:bCs/>
-          <w:sz w:val="24"/>
-          <w:szCs w:val="24"/>
-        </w:rPr>
-      </w:pPr>
-      <w:r>
-        <w:rPr>
-          <w:rFonts w:cs="CMR12" w:ascii="Bitstream Vera Sans" w:hAnsi="Bitstream Vera Sans"/>
-          <w:b/>
-          <w:bCs/>
-          <w:sz w:val="24"/>
-          <w:szCs w:val="24"/>
-        </w:rPr>
-        <w:t>Microbes are organisms unto themselves, but in the context of their relationship with a host organism, you can treat them as traits of the host. Conceptually, this works just fine as long as you only have one species of microbe. Once you have more than one microbe, the traits violate the assumption of orthogonality found in models of phylogenetic signal. Microbe A and Microbe B have a relationship with one another which can be expressed in their relative positions in the tree of life.</w:t>
-      </w:r>
-    </w:p>
-    <w:p>
-      <w:pPr>
-        <w:pStyle w:val="Normal"/>
-        <w:spacing w:lineRule="auto" w:line="240" w:before="0" w:after="0"/>
-        <w:rPr>
-          <w:rFonts w:ascii="Bitstream Vera Sans" w:hAnsi="Bitstream Vera Sans" w:cs="CMR12"/>
-          <w:b/>
-          <w:b/>
-          <w:bCs/>
-          <w:sz w:val="24"/>
-          <w:szCs w:val="24"/>
-        </w:rPr>
-      </w:pPr>
-      <w:r>
-        <w:rPr>
-          <w:rFonts w:cs="CMR12" w:ascii="Bitstream Vera Sans" w:hAnsi="Bitstream Vera Sans"/>
-          <w:b/>
-          <w:bCs/>
-          <w:sz w:val="24"/>
-          <w:szCs w:val="24"/>
-        </w:rPr>
-      </w:r>
-    </w:p>
-    <w:p>
-      <w:pPr>
-        <w:pStyle w:val="Normal"/>
-        <w:spacing w:lineRule="auto" w:line="240" w:before="0" w:after="0"/>
-        <w:rPr>
-          <w:rFonts w:ascii="Bitstream Vera Sans" w:hAnsi="Bitstream Vera Sans" w:cs="CMR12"/>
-          <w:b/>
-          <w:b/>
-          <w:bCs/>
-          <w:sz w:val="24"/>
-          <w:szCs w:val="24"/>
-        </w:rPr>
-      </w:pPr>
-      <w:r>
-        <w:rPr>
-          <w:rFonts w:cs="CMR12" w:ascii="Bitstream Vera Sans" w:hAnsi="Bitstream Vera Sans"/>
-          <w:b/>
-          <w:bCs/>
-          <w:sz w:val="24"/>
-          <w:szCs w:val="24"/>
-        </w:rPr>
-        <w:t>This is a problem because all tests for phylogenetic signal are correlation tests of some kind, and the non-independence of supposedly independent variables plays havoc on interpretation. This is not necessarily a fatal problem, but I decided I didn’t want to go down the path of inventing a new measure of phylogenetic signal (I have some half-baked attempts that I’d prefer never saw the light of day).</w:t>
-      </w:r>
-    </w:p>
-    <w:p>
-      <w:pPr>
-        <w:pStyle w:val="Normal"/>
-        <w:spacing w:lineRule="auto" w:line="240" w:before="0" w:after="0"/>
-        <w:rPr>
-          <w:rFonts w:ascii="Bitstream Vera Sans" w:hAnsi="Bitstream Vera Sans" w:cs="CMR12"/>
-          <w:sz w:val="24"/>
-          <w:szCs w:val="24"/>
-        </w:rPr>
-      </w:pPr>
-      <w:r>
-        <w:rPr>
-          <w:rFonts w:cs="CMR12" w:ascii="Bitstream Vera Sans" w:hAnsi="Bitstream Vera Sans"/>
-          <w:sz w:val="24"/>
-          <w:szCs w:val="24"/>
-        </w:rPr>
-      </w:r>
-    </w:p>
-    <w:p>
-      <w:pPr>
-        <w:pStyle w:val="Normal"/>
-        <w:spacing w:lineRule="auto" w:line="240" w:before="0" w:after="0"/>
-        <w:rPr>
-          <w:rFonts w:ascii="CMR12" w:hAnsi="CMR12" w:cs="CMR12"/>
-          <w:sz w:val="24"/>
-          <w:szCs w:val="24"/>
-        </w:rPr>
-      </w:pPr>
-      <w:r>
-        <w:rPr>
-          <w:rFonts w:cs="CMR12" w:ascii="Bitstream Vera Sans" w:hAnsi="Bitstream Vera Sans"/>
-          <w:sz w:val="24"/>
-          <w:szCs w:val="24"/>
-        </w:rPr>
-        <w:t>Legend to Figure 1.9. Most of this is discussion and should be in the main text rather than the figure legend.</w:t>
-      </w:r>
-    </w:p>
-    <w:p>
-      <w:pPr>
-        <w:pStyle w:val="Normal"/>
-        <w:spacing w:lineRule="auto" w:line="240" w:before="0" w:after="0"/>
-        <w:rPr>
-          <w:rFonts w:ascii="Bitstream Vera Sans" w:hAnsi="Bitstream Vera Sans" w:cs="CMR12"/>
-          <w:sz w:val="24"/>
-          <w:szCs w:val="24"/>
-        </w:rPr>
-      </w:pPr>
-      <w:r>
-        <w:rPr>
-          <w:rFonts w:cs="CMR12" w:ascii="Bitstream Vera Sans" w:hAnsi="Bitstream Vera Sans"/>
-          <w:sz w:val="24"/>
-          <w:szCs w:val="24"/>
-        </w:rPr>
-      </w:r>
-    </w:p>
-    <w:p>
-      <w:pPr>
-        <w:pStyle w:val="Normal"/>
-        <w:spacing w:lineRule="auto" w:line="240" w:before="0" w:after="0"/>
-        <w:rPr>
-          <w:rFonts w:ascii="Bitstream Vera Sans" w:hAnsi="Bitstream Vera Sans" w:cs="CMR12"/>
-          <w:b/>
-          <w:b/>
-          <w:bCs/>
-          <w:sz w:val="24"/>
-          <w:szCs w:val="24"/>
-        </w:rPr>
-      </w:pPr>
-      <w:r>
-        <w:rPr>
-          <w:rFonts w:cs="CMR12" w:ascii="Bitstream Vera Sans" w:hAnsi="Bitstream Vera Sans"/>
-          <w:b/>
-          <w:bCs/>
-          <w:sz w:val="24"/>
-          <w:szCs w:val="24"/>
-        </w:rPr>
-        <w:t>Done.</w:t>
-      </w:r>
-    </w:p>
-    <w:p>
-      <w:pPr>
-        <w:pStyle w:val="Normal"/>
-        <w:spacing w:lineRule="auto" w:line="240" w:before="0" w:after="0"/>
-        <w:rPr>
-          <w:rFonts w:ascii="Bitstream Vera Sans" w:hAnsi="Bitstream Vera Sans" w:cs="CMR12"/>
-          <w:sz w:val="24"/>
-          <w:szCs w:val="24"/>
-        </w:rPr>
-      </w:pPr>
-      <w:r>
-        <w:rPr>
-          <w:rFonts w:cs="CMR12" w:ascii="Bitstream Vera Sans" w:hAnsi="Bitstream Vera Sans"/>
-          <w:sz w:val="24"/>
-          <w:szCs w:val="24"/>
-        </w:rPr>
-      </w:r>
-    </w:p>
-    <w:p>
-      <w:pPr>
-        <w:pStyle w:val="Normal"/>
-        <w:spacing w:lineRule="auto" w:line="240" w:before="0" w:after="0"/>
-        <w:rPr>
-          <w:rFonts w:ascii="Bitstream Vera Sans" w:hAnsi="Bitstream Vera Sans"/>
-          <w:sz w:val="24"/>
-          <w:szCs w:val="24"/>
-        </w:rPr>
-      </w:pPr>
-      <w:r>
-        <w:rPr>
-          <w:rFonts w:cs="CMR12" w:ascii="Bitstream Vera Sans" w:hAnsi="Bitstream Vera Sans"/>
-          <w:sz w:val="24"/>
-          <w:szCs w:val="24"/>
-        </w:rPr>
-        <w:t xml:space="preserve">Page 38. Correct “Fist of all.” Then the following sentence needs fixing: “which is itself inferred from an probabilistic model (an approximate maximum likelihood model, in this case), which is based on nucelotide transitions inferred from from an alignment.” Repeated use of “which” clauses so the meaning is lost, spelling of “nucleotide”, and “from from”. </w:t>
-      </w:r>
-    </w:p>
-    <w:p>
-      <w:pPr>
-        <w:pStyle w:val="Normal"/>
-        <w:spacing w:lineRule="auto" w:line="240" w:before="0" w:after="0"/>
-        <w:rPr>
-          <w:rFonts w:cs="CMR12"/>
-        </w:rPr>
-      </w:pPr>
-      <w:r>
-        <w:rPr>
-          <w:rFonts w:cs="CMR12"/>
-        </w:rPr>
-      </w:r>
-    </w:p>
-    <w:p>
-      <w:pPr>
-        <w:pStyle w:val="Normal"/>
-        <w:spacing w:lineRule="auto" w:line="240" w:before="0" w:after="0"/>
-        <w:rPr>
-          <w:rFonts w:ascii="Bitstream Vera Sans" w:hAnsi="Bitstream Vera Sans"/>
-          <w:b/>
-          <w:b/>
-          <w:bCs/>
-          <w:sz w:val="24"/>
-          <w:szCs w:val="24"/>
-        </w:rPr>
-      </w:pPr>
-      <w:r>
-        <w:rPr>
-          <w:rFonts w:cs="CMR12" w:ascii="Bitstream Vera Sans" w:hAnsi="Bitstream Vera Sans"/>
-          <w:b/>
-          <w:bCs/>
-          <w:sz w:val="24"/>
-          <w:szCs w:val="24"/>
-        </w:rPr>
-        <w:t>Fixed.</w:t>
-      </w:r>
-    </w:p>
-    <w:p>
-      <w:pPr>
-        <w:pStyle w:val="Normal"/>
-        <w:spacing w:lineRule="auto" w:line="240" w:before="0" w:after="0"/>
-        <w:rPr>
-          <w:rFonts w:ascii="Bitstream Vera Sans" w:hAnsi="Bitstream Vera Sans" w:cs="CMR12"/>
-          <w:sz w:val="24"/>
-          <w:szCs w:val="24"/>
-        </w:rPr>
-      </w:pPr>
-      <w:r>
-        <w:rPr>
-          <w:rFonts w:cs="CMR12" w:ascii="Bitstream Vera Sans" w:hAnsi="Bitstream Vera Sans"/>
-          <w:sz w:val="24"/>
-          <w:szCs w:val="24"/>
-        </w:rPr>
-      </w:r>
-    </w:p>
-    <w:p>
-      <w:pPr>
-        <w:pStyle w:val="Normal"/>
-        <w:spacing w:lineRule="auto" w:line="240" w:before="0" w:after="0"/>
-        <w:rPr>
-          <w:rFonts w:ascii="Bitstream Vera Sans" w:hAnsi="Bitstream Vera Sans"/>
-          <w:sz w:val="24"/>
-          <w:szCs w:val="24"/>
-        </w:rPr>
-      </w:pPr>
-      <w:r>
-        <w:rPr>
-          <w:rFonts w:cs="CMR12" w:ascii="Bitstream Vera Sans" w:hAnsi="Bitstream Vera Sans"/>
-          <w:sz w:val="24"/>
-          <w:szCs w:val="24"/>
-        </w:rPr>
-        <w:t>Figure 1.1 there is no scale to compare panels and in the legend “Pierson”.</w:t>
-      </w:r>
-    </w:p>
-    <w:p>
-      <w:pPr>
-        <w:pStyle w:val="Normal"/>
-        <w:spacing w:lineRule="auto" w:line="240" w:before="0" w:after="0"/>
-        <w:rPr>
-          <w:rFonts w:cs="CMR12"/>
-        </w:rPr>
-      </w:pPr>
-      <w:r>
-        <w:rPr>
-          <w:rFonts w:cs="CMR12"/>
-        </w:rPr>
-      </w:r>
-    </w:p>
-    <w:p>
-      <w:pPr>
-        <w:pStyle w:val="Normal"/>
-        <w:spacing w:lineRule="auto" w:line="240" w:before="0" w:after="0"/>
-        <w:rPr>
-          <w:rFonts w:ascii="Bitstream Vera Sans" w:hAnsi="Bitstream Vera Sans"/>
-          <w:b/>
-          <w:b/>
-          <w:bCs/>
-          <w:sz w:val="24"/>
-          <w:szCs w:val="24"/>
-        </w:rPr>
-      </w:pPr>
-      <w:r>
-        <w:rPr>
-          <w:rFonts w:cs="CMR12" w:ascii="Bitstream Vera Sans" w:hAnsi="Bitstream Vera Sans"/>
-          <w:b/>
-          <w:bCs/>
-          <w:sz w:val="24"/>
-          <w:szCs w:val="24"/>
-        </w:rPr>
-        <w:t>Fixed spelling.</w:t>
-      </w:r>
-    </w:p>
-    <w:p>
-      <w:pPr>
-        <w:pStyle w:val="Normal"/>
-        <w:spacing w:lineRule="auto" w:line="240" w:before="0" w:after="0"/>
-        <w:rPr>
-          <w:rFonts w:cs="CMR12"/>
-        </w:rPr>
-      </w:pPr>
-      <w:r>
-        <w:rPr>
-          <w:rFonts w:cs="CMR12"/>
-        </w:rPr>
-      </w:r>
-    </w:p>
-    <w:p>
-      <w:pPr>
-        <w:pStyle w:val="Normal"/>
-        <w:spacing w:lineRule="auto" w:line="240" w:before="0" w:after="0"/>
-        <w:rPr>
-          <w:rFonts w:ascii="Bitstream Vera Sans" w:hAnsi="Bitstream Vera Sans"/>
-          <w:b/>
-          <w:b/>
-          <w:bCs/>
-          <w:sz w:val="24"/>
-          <w:szCs w:val="24"/>
-        </w:rPr>
-      </w:pPr>
-      <w:r>
-        <w:rPr>
-          <w:rFonts w:cs="CMR12" w:ascii="Bitstream Vera Sans" w:hAnsi="Bitstream Vera Sans"/>
-          <w:b/>
-          <w:bCs/>
-          <w:sz w:val="24"/>
-          <w:szCs w:val="24"/>
-        </w:rPr>
-        <w:t xml:space="preserve">The scales are patristic distances, which vary wildly among different cases. This figure is meant to illustrate the the </w:t>
-      </w:r>
-      <w:r>
-        <w:rPr>
-          <w:rFonts w:cs="CMR12" w:ascii="Bitstream Vera Sans" w:hAnsi="Bitstream Vera Sans"/>
-          <w:b/>
-          <w:bCs/>
-          <w:i/>
-          <w:iCs/>
-          <w:sz w:val="24"/>
-          <w:szCs w:val="24"/>
-        </w:rPr>
-        <w:t>distributions</w:t>
-      </w:r>
-      <w:r>
-        <w:rPr>
-          <w:rFonts w:cs="CMR12" w:ascii="Bitstream Vera Sans" w:hAnsi="Bitstream Vera Sans"/>
-          <w:b/>
-          <w:bCs/>
-          <w:sz w:val="24"/>
-          <w:szCs w:val="24"/>
-        </w:rPr>
-        <w:t xml:space="preserve"> of patristic distances only, so that the reader can examine whether or not the distributions obey the assumptions of the Pearson’s correlation test (they don’t). I modeled the presentation on a couple of different textbook treatments of Anscombe's quartet, illustrating a similar point.</w:t>
-      </w:r>
-    </w:p>
-    <w:p>
-      <w:pPr>
-        <w:pStyle w:val="Normal"/>
-        <w:spacing w:lineRule="auto" w:line="240" w:before="0" w:after="0"/>
-        <w:rPr>
-          <w:rFonts w:ascii="Bitstream Vera Sans" w:hAnsi="Bitstream Vera Sans" w:cs="CMR12"/>
-          <w:sz w:val="24"/>
-          <w:szCs w:val="24"/>
-        </w:rPr>
-      </w:pPr>
-      <w:r>
-        <w:rPr>
-          <w:rFonts w:cs="CMR12" w:ascii="Bitstream Vera Sans" w:hAnsi="Bitstream Vera Sans"/>
-          <w:sz w:val="24"/>
-          <w:szCs w:val="24"/>
-        </w:rPr>
-      </w:r>
-    </w:p>
-    <w:p>
-      <w:pPr>
-        <w:pStyle w:val="Normal"/>
-        <w:spacing w:lineRule="auto" w:line="240" w:before="0" w:after="0"/>
-        <w:rPr>
-          <w:rFonts w:ascii="CMR12" w:hAnsi="CMR12" w:cs="CMR12"/>
-          <w:sz w:val="24"/>
-          <w:szCs w:val="24"/>
-        </w:rPr>
-      </w:pPr>
-      <w:r>
-        <w:rPr>
-          <w:rFonts w:cs="CMR12" w:ascii="Bitstream Vera Sans" w:hAnsi="Bitstream Vera Sans"/>
-          <w:sz w:val="24"/>
-          <w:szCs w:val="24"/>
-        </w:rPr>
-        <w:t>* Section 1.6 is largely a philosophical reflection on the findings rather than a summary or logical summation of what can be concluded from your analyses.</w:t>
+        <w:rPr/>
+      </w:r>
+    </w:p>
+    <w:p>
+      <w:pPr>
+        <w:pStyle w:val="Normal"/>
+        <w:spacing w:lineRule="auto" w:line="240" w:before="0" w:after="0"/>
+        <w:rPr>
+          <w:b/>
+          <w:b/>
+          <w:bCs/>
+        </w:rPr>
+      </w:pPr>
+      <w:r>
+        <w:rPr>
+          <w:rFonts w:cs="CMR12" w:ascii="CMR12" w:hAnsi="CMR12"/>
+          <w:b/>
+          <w:bCs/>
+          <w:sz w:val="24"/>
+          <w:szCs w:val="24"/>
+        </w:rPr>
+        <w:t>Scrapped and re-written.</w:t>
       </w:r>
     </w:p>
     <w:p>

</xml_diff>